<commit_message>
First fully working copy, added revert.py which undoes all organization
</commit_message>
<xml_diff>
--- a/Requirements for Screen Shot Sorter.docx
+++ b/Requirements for Screen Shot Sorter.docx
@@ -87,6 +87,65 @@
       </w:r>
       <w:proofErr w:type="gramEnd"/>
     </w:p>
+    <w:p/>
+    <w:p/>
+    <w:p/>
+    <w:p>
+      <w:r>
+        <w:t xml:space="preserve">Things to </w:t>
+      </w:r>
+      <w:proofErr w:type="gramStart"/>
+      <w:r>
+        <w:t>add</w:t>
+      </w:r>
+      <w:proofErr w:type="gramEnd"/>
+    </w:p>
+    <w:p>
+      <w:r>
+        <w:t>Cache</w:t>
+      </w:r>
+      <w:r>
+        <w:t xml:space="preserve"> centroid calculations</w:t>
+      </w:r>
+    </w:p>
+    <w:p>
+      <w:r>
+        <w:t xml:space="preserve">Add proper names for folders via open ai </w:t>
+      </w:r>
+      <w:proofErr w:type="gramStart"/>
+      <w:r>
+        <w:t>database</w:t>
+      </w:r>
+      <w:proofErr w:type="gramEnd"/>
+    </w:p>
+    <w:p>
+      <w:r>
+        <w:t>Progress bar</w:t>
+      </w:r>
+    </w:p>
+    <w:p>
+      <w:r>
+        <w:t>Error handling</w:t>
+      </w:r>
+    </w:p>
+    <w:p>
+      <w:r>
+        <w:t>Requirements.txt</w:t>
+      </w:r>
+    </w:p>
+    <w:p>
+      <w:r>
+        <w:t>Readme</w:t>
+      </w:r>
+    </w:p>
+    <w:p>
+      <w:proofErr w:type="spellStart"/>
+      <w:r>
+        <w:t>Github</w:t>
+      </w:r>
+      <w:proofErr w:type="spellEnd"/>
+    </w:p>
+    <w:p/>
     <w:sectPr>
       <w:pgSz w:w="12240" w:h="15840"/>
       <w:pgMar w:top="1440" w:right="1440" w:bottom="1440" w:left="1440" w:header="720" w:footer="720" w:gutter="0"/>

</xml_diff>